<commit_message>
Updated with COVIAM second round interview questions
</commit_message>
<xml_diff>
--- a/InterviewQuestions.docx
+++ b/InterviewQuestions.docx
@@ -137,6 +137,22 @@
         <w:jc w:val="center"/>
         <w:rPr/>
       </w:pPr>
+      <w:hyperlink r:id="rId6">
+        <w:r>
+          <w:rPr>
+            <w:color w:val="1155cc"/>
+            <w:u w:val="single"/>
+            <w:rtl w:val="0"/>
+          </w:rPr>
+          <w:t xml:space="preserve">https://wilddiary.com/printing-numbers-in-sequence-from-alternating-threads/</w:t>
+        </w:r>
+      </w:hyperlink>
+      <w:r>
+        <w:rPr>
+          <w:rtl w:val="0"/>
+        </w:rPr>
+        <w:br w:type="textWrapping"/>
+      </w:r>
       <w:r>
         <w:rPr>
           <w:rtl w:val="0"/>
@@ -161,6 +177,38 @@
         <w:t xml:space="preserve">Print the diameter of a Binary Tree</w:t>
         <w:tab/>
         <w:t xml:space="preserve">(Morgan Stanley)</w:t>
+        <w:br w:type="textWrapping"/>
+      </w:r>
+      <w:hyperlink r:id="rId7">
+        <w:r>
+          <w:rPr>
+            <w:color w:val="1155cc"/>
+            <w:u w:val="single"/>
+            <w:rtl w:val="0"/>
+          </w:rPr>
+          <w:t xml:space="preserve">https://www.geeksforgeeks.org/diameter-of-a-binary-tree/</w:t>
+        </w:r>
+      </w:hyperlink>
+      <w:r>
+        <w:rPr>
+          <w:rtl w:val="0"/>
+        </w:rPr>
+        <w:br w:type="textWrapping"/>
+      </w:r>
+      <w:hyperlink r:id="rId8">
+        <w:r>
+          <w:rPr>
+            <w:color w:val="1155cc"/>
+            <w:u w:val="single"/>
+            <w:rtl w:val="0"/>
+          </w:rPr>
+          <w:t xml:space="preserve">https://www.geeksforgeeks.org/print-longest-leaf-leaf-path-binary-tree/</w:t>
+        </w:r>
+      </w:hyperlink>
+      <w:r>
+        <w:rPr>
+          <w:rtl w:val="0"/>
+        </w:rPr>
       </w:r>
     </w:p>
     <w:p>
@@ -630,6 +678,61 @@
       <w:pPr>
         <w:numPr>
           <w:ilvl w:val="0"/>
+          <w:numId w:val="11"/>
+        </w:numPr>
+        <w:ind w:left="720" w:hanging="360"/>
+        <w:rPr>
+          <w:u w:val="none"/>
+        </w:rPr>
+      </w:pPr>
+      <w:r>
+        <w:rPr>
+          <w:rtl w:val="0"/>
+        </w:rPr>
+        <w:t xml:space="preserve">Given a number, return excel column string for the number. (26 to Z , 27 AA)</w:t>
+      </w:r>
+    </w:p>
+    <w:p>
+      <w:pPr>
+        <w:ind w:left="0" w:firstLine="0"/>
+        <w:contextualSpacing w:val="0"/>
+        <w:rPr/>
+      </w:pPr>
+      <w:r>
+        <w:rPr>
+          <w:rtl w:val="0"/>
+        </w:rPr>
+      </w:r>
+    </w:p>
+    <w:p>
+      <w:pPr>
+        <w:ind w:left="0" w:firstLine="0"/>
+        <w:contextualSpacing w:val="0"/>
+        <w:rPr/>
+      </w:pPr>
+      <w:r>
+        <w:rPr>
+          <w:rtl w:val="0"/>
+        </w:rPr>
+        <w:t xml:space="preserve">1st Round</w:t>
+      </w:r>
+    </w:p>
+    <w:p>
+      <w:pPr>
+        <w:ind w:left="0" w:firstLine="0"/>
+        <w:contextualSpacing w:val="0"/>
+        <w:rPr/>
+      </w:pPr>
+      <w:r>
+        <w:rPr>
+          <w:rtl w:val="0"/>
+        </w:rPr>
+      </w:r>
+    </w:p>
+    <w:p>
+      <w:pPr>
+        <w:numPr>
+          <w:ilvl w:val="0"/>
           <w:numId w:val="10"/>
         </w:numPr>
         <w:ind w:left="720" w:hanging="360"/>
@@ -641,51 +744,14 @@
         <w:rPr>
           <w:rtl w:val="0"/>
         </w:rPr>
-        <w:t xml:space="preserve">Given a number, return excel column string for the number. (26 to Z , 27 AA)</w:t>
-      </w:r>
-    </w:p>
-    <w:p>
-      <w:pPr>
-        <w:ind w:left="0" w:firstLine="0"/>
-        <w:contextualSpacing w:val="0"/>
-        <w:rPr/>
-      </w:pPr>
-      <w:r>
-        <w:rPr>
-          <w:rtl w:val="0"/>
-        </w:rPr>
-      </w:r>
-    </w:p>
-    <w:p>
-      <w:pPr>
-        <w:ind w:left="0" w:firstLine="0"/>
-        <w:contextualSpacing w:val="0"/>
-        <w:rPr/>
-      </w:pPr>
-      <w:r>
-        <w:rPr>
-          <w:rtl w:val="0"/>
-        </w:rPr>
-        <w:t xml:space="preserve">1st Round</w:t>
-      </w:r>
-    </w:p>
-    <w:p>
-      <w:pPr>
-        <w:ind w:left="0" w:firstLine="0"/>
-        <w:contextualSpacing w:val="0"/>
-        <w:rPr/>
-      </w:pPr>
-      <w:r>
-        <w:rPr>
-          <w:rtl w:val="0"/>
-        </w:rPr>
+        <w:t xml:space="preserve">JVM pros and cons , why java has both compiler and interpreter.</w:t>
       </w:r>
     </w:p>
     <w:p>
       <w:pPr>
         <w:numPr>
           <w:ilvl w:val="0"/>
-          <w:numId w:val="9"/>
+          <w:numId w:val="10"/>
         </w:numPr>
         <w:ind w:left="720" w:hanging="360"/>
         <w:rPr>
@@ -696,14 +762,14 @@
         <w:rPr>
           <w:rtl w:val="0"/>
         </w:rPr>
-        <w:t xml:space="preserve">JVM pros and cons , why java has both compiler and interpreter.</w:t>
+        <w:t xml:space="preserve">SOLID programming principles</w:t>
       </w:r>
     </w:p>
     <w:p>
       <w:pPr>
         <w:numPr>
           <w:ilvl w:val="0"/>
-          <w:numId w:val="9"/>
+          <w:numId w:val="10"/>
         </w:numPr>
         <w:ind w:left="720" w:hanging="360"/>
         <w:rPr>
@@ -714,27 +780,9 @@
         <w:rPr>
           <w:rtl w:val="0"/>
         </w:rPr>
-        <w:t xml:space="preserve">SOLID programming principles</w:t>
-      </w:r>
-    </w:p>
-    <w:p>
-      <w:pPr>
-        <w:numPr>
-          <w:ilvl w:val="0"/>
-          <w:numId w:val="9"/>
-        </w:numPr>
-        <w:ind w:left="720" w:hanging="360"/>
-        <w:rPr>
-          <w:u w:val="none"/>
-        </w:rPr>
-      </w:pPr>
-      <w:r>
-        <w:rPr>
-          <w:rtl w:val="0"/>
-        </w:rPr>
         <w:t xml:space="preserve">Design an examination portal (HLD).  I want to get top ‘n’ students. How? </w:t>
       </w:r>
-      <w:hyperlink r:id="rId6">
+      <w:hyperlink r:id="rId9">
         <w:r>
           <w:rPr>
             <w:color w:val="1155cc"/>
@@ -827,7 +875,7 @@
         </w:rPr>
         <w:t xml:space="preserve">DP minimum number of jumps required for going from 0 to n. </w:t>
       </w:r>
-      <w:hyperlink r:id="rId7">
+      <w:hyperlink r:id="rId10">
         <w:r>
           <w:rPr>
             <w:color w:val="1155cc"/>
@@ -884,7 +932,7 @@
         </w:rPr>
         <w:t xml:space="preserve">Sum of any number of numbers in array is equal to n. (subset sum problem)  </w:t>
       </w:r>
-      <w:hyperlink r:id="rId8">
+      <w:hyperlink r:id="rId11">
         <w:r>
           <w:rPr>
             <w:color w:val="1155cc"/>
@@ -1378,7 +1426,7 @@
         <w:t xml:space="preserve">Find the number of subarrays with sum exactly equal to a given number.</w:t>
         <w:br w:type="textWrapping"/>
       </w:r>
-      <w:hyperlink r:id="rId9">
+      <w:hyperlink r:id="rId12">
         <w:r>
           <w:rPr>
             <w:color w:val="1155cc"/>
@@ -1552,7 +1600,7 @@
         <w:t xml:space="preserve">Rain water trapped problem.</w:t>
         <w:br w:type="textWrapping"/>
       </w:r>
-      <w:hyperlink r:id="rId10">
+      <w:hyperlink r:id="rId13">
         <w:r>
           <w:rPr>
             <w:color w:val="1155cc"/>
@@ -1704,7 +1752,7 @@
         <w:t xml:space="preserve">Given an Employee Class. Make it immutable.</w:t>
         <w:br w:type="textWrapping"/>
       </w:r>
-      <w:hyperlink r:id="rId11">
+      <w:hyperlink r:id="rId14">
         <w:r>
           <w:rPr>
             <w:color w:val="1155cc"/>
@@ -1738,7 +1786,7 @@
         <w:t xml:space="preserve">Explain the Exception Hierarchy in Java.</w:t>
         <w:br w:type="textWrapping"/>
       </w:r>
-      <w:hyperlink r:id="rId12">
+      <w:hyperlink r:id="rId15">
         <w:r>
           <w:rPr>
             <w:color w:val="1155cc"/>
@@ -1754,7 +1802,7 @@
         </w:rPr>
         <w:br w:type="textWrapping"/>
       </w:r>
-      <w:hyperlink r:id="rId13">
+      <w:hyperlink r:id="rId16">
         <w:r>
           <w:rPr>
             <w:color w:val="1155cc"/>
@@ -1788,7 +1836,7 @@
         <w:t xml:space="preserve">Can we write our own Exceptions? Why do you want to write a Custom Exception? Have you ever written a Custom Exception?</w:t>
         <w:br w:type="textWrapping"/>
       </w:r>
-      <w:hyperlink r:id="rId14">
+      <w:hyperlink r:id="rId17">
         <w:r>
           <w:rPr>
             <w:color w:val="1155cc"/>
@@ -1804,7 +1852,7 @@
         </w:rPr>
         <w:br w:type="textWrapping"/>
       </w:r>
-      <w:hyperlink r:id="rId15">
+      <w:hyperlink r:id="rId18">
         <w:r>
           <w:rPr>
             <w:color w:val="1155cc"/>
@@ -1838,7 +1886,7 @@
         <w:t xml:space="preserve">Difference between REST and SOAP. Which one do you prefer? Why?</w:t>
         <w:br w:type="textWrapping"/>
       </w:r>
-      <w:hyperlink r:id="rId16">
+      <w:hyperlink r:id="rId19">
         <w:r>
           <w:rPr>
             <w:color w:val="1155cc"/>
@@ -1854,7 +1902,7 @@
         </w:rPr>
         <w:br w:type="textWrapping"/>
       </w:r>
-      <w:hyperlink r:id="rId17">
+      <w:hyperlink r:id="rId20">
         <w:r>
           <w:rPr>
             <w:color w:val="1155cc"/>
@@ -1870,7 +1918,7 @@
         </w:rPr>
         <w:br w:type="textWrapping"/>
       </w:r>
-      <w:hyperlink r:id="rId18">
+      <w:hyperlink r:id="rId21">
         <w:r>
           <w:rPr>
             <w:color w:val="1155cc"/>
@@ -1941,6 +1989,465 @@
     </w:p>
     <w:p>
       <w:pPr>
+        <w:contextualSpacing w:val="0"/>
+        <w:rPr/>
+      </w:pPr>
+      <w:r>
+        <w:rPr>
+          <w:rtl w:val="0"/>
+        </w:rPr>
+      </w:r>
+    </w:p>
+    <w:p>
+      <w:pPr>
+        <w:contextualSpacing w:val="0"/>
+        <w:rPr/>
+      </w:pPr>
+      <w:r>
+        <w:rPr>
+          <w:rtl w:val="0"/>
+        </w:rPr>
+      </w:r>
+    </w:p>
+    <w:p>
+      <w:pPr>
+        <w:contextualSpacing w:val="0"/>
+        <w:rPr/>
+      </w:pPr>
+      <w:r>
+        <w:rPr>
+          <w:b w:val="1"/>
+          <w:sz w:val="28"/>
+          <w:szCs w:val="28"/>
+          <w:u w:val="single"/>
+          <w:rtl w:val="0"/>
+        </w:rPr>
+        <w:t xml:space="preserve">COVIAM Technologies Interview:</w:t>
+      </w:r>
+      <w:r>
+        <w:rPr>
+          <w:rtl w:val="0"/>
+        </w:rPr>
+      </w:r>
+    </w:p>
+    <w:p>
+      <w:pPr>
+        <w:contextualSpacing w:val="0"/>
+        <w:rPr/>
+      </w:pPr>
+      <w:r>
+        <w:rPr>
+          <w:rtl w:val="0"/>
+        </w:rPr>
+        <w:br w:type="textWrapping"/>
+      </w:r>
+      <w:r>
+        <w:rPr>
+          <w:b w:val="1"/>
+          <w:sz w:val="24"/>
+          <w:szCs w:val="24"/>
+          <w:u w:val="single"/>
+          <w:rtl w:val="0"/>
+        </w:rPr>
+        <w:t xml:space="preserve">Round 1 (Skype Screening):</w:t>
+      </w:r>
+      <w:r>
+        <w:rPr>
+          <w:rtl w:val="0"/>
+        </w:rPr>
+      </w:r>
+    </w:p>
+    <w:p>
+      <w:pPr>
+        <w:contextualSpacing w:val="0"/>
+        <w:rPr/>
+      </w:pPr>
+      <w:r>
+        <w:rPr>
+          <w:rtl w:val="0"/>
+        </w:rPr>
+      </w:r>
+    </w:p>
+    <w:p>
+      <w:pPr>
+        <w:contextualSpacing w:val="0"/>
+        <w:rPr/>
+      </w:pPr>
+      <w:r>
+        <w:rPr>
+          <w:rtl w:val="0"/>
+        </w:rPr>
+        <w:tab/>
+        <w:t xml:space="preserve">About me and project related questions</w:t>
+      </w:r>
+    </w:p>
+    <w:p>
+      <w:pPr>
+        <w:contextualSpacing w:val="0"/>
+        <w:rPr/>
+      </w:pPr>
+      <w:r>
+        <w:rPr>
+          <w:rtl w:val="0"/>
+        </w:rPr>
+      </w:r>
+    </w:p>
+    <w:p>
+      <w:pPr>
+        <w:contextualSpacing w:val="0"/>
+        <w:rPr/>
+      </w:pPr>
+      <w:r>
+        <w:rPr>
+          <w:b w:val="1"/>
+          <w:sz w:val="24"/>
+          <w:szCs w:val="24"/>
+          <w:u w:val="single"/>
+          <w:rtl w:val="0"/>
+        </w:rPr>
+        <w:t xml:space="preserve">Round 2 (codeshare.io):</w:t>
+      </w:r>
+      <w:r>
+        <w:rPr>
+          <w:rtl w:val="0"/>
+        </w:rPr>
+      </w:r>
+    </w:p>
+    <w:p>
+      <w:pPr>
+        <w:contextualSpacing w:val="0"/>
+        <w:rPr/>
+      </w:pPr>
+      <w:r>
+        <w:rPr>
+          <w:rtl w:val="0"/>
+        </w:rPr>
+        <w:br w:type="textWrapping"/>
+      </w:r>
+    </w:p>
+    <w:p>
+      <w:pPr>
+        <w:numPr>
+          <w:ilvl w:val="0"/>
+          <w:numId w:val="9"/>
+        </w:numPr>
+        <w:ind w:left="720" w:hanging="360"/>
+        <w:rPr>
+          <w:u w:val="none"/>
+        </w:rPr>
+      </w:pPr>
+      <w:r>
+        <w:rPr>
+          <w:rtl w:val="0"/>
+        </w:rPr>
+        <w:t xml:space="preserve">1. Given a two dimensional array of size mxn</w:t>
+        <w:br w:type="textWrapping"/>
+        <w:t xml:space="preserve">2. Array will contain only 1's and 0's</w:t>
+        <w:br w:type="textWrapping"/>
+        <w:t xml:space="preserve">3. In a row if one zero occurs, the rest of elements in that row are zeros</w:t>
+        <w:br w:type="textWrapping"/>
+        <w:t xml:space="preserve">4. Find the row which has maximum number of 1's with minimum time complexity</w:t>
+        <w:br w:type="textWrapping"/>
+        <w:br w:type="textWrapping"/>
+        <w:t xml:space="preserve">Example:</w:t>
+        <w:br w:type="textWrapping"/>
+        <w:t xml:space="preserve">1 1 0 0 </w:t>
+        <w:br w:type="textWrapping"/>
+        <w:t xml:space="preserve">1 0 0 0</w:t>
+        <w:br w:type="textWrapping"/>
+        <w:t xml:space="preserve">1 1 1 0 &lt;- This row is the answer in this question</w:t>
+        <w:br w:type="textWrapping"/>
+        <w:t xml:space="preserve">1 1 1 0</w:t>
+        <w:br w:type="textWrapping"/>
+        <w:t xml:space="preserve">1 1 1 0</w:t>
+        <w:br w:type="textWrapping"/>
+        <w:t xml:space="preserve">0 0 0 0</w:t>
+        <w:br w:type="textWrapping"/>
+        <w:t xml:space="preserve">1 1 1 0 </w:t>
+        <w:br w:type="textWrapping"/>
+        <w:t xml:space="preserve">1 0 0 0</w:t>
+        <w:br w:type="textWrapping"/>
+        <w:br w:type="textWrapping"/>
+        <w:t xml:space="preserve">public int rowNumber(int[][] arr) {</w:t>
+        <w:br w:type="textWrapping"/>
+        <w:tab/>
+        <w:t xml:space="preserve">if((arr == null) || (arr.length == 0)) {</w:t>
+        <w:br w:type="textWrapping"/>
+        <w:tab/>
+        <w:tab/>
+        <w:t xml:space="preserve">return -1;</w:t>
+        <w:br w:type="textWrapping"/>
+        <w:tab/>
+        <w:t xml:space="preserve">}</w:t>
+        <w:br w:type="textWrapping"/>
+        <w:tab/>
+        <w:t xml:space="preserve">int rows = arr.length, cols = arr[0].length;</w:t>
+        <w:br w:type="textWrapping"/>
+        <w:t xml:space="preserve">  </w:t>
+        <w:tab/>
+        <w:t xml:space="preserve">int ans = 0, j = 0;</w:t>
+        <w:br w:type="textWrapping"/>
+        <w:tab/>
+        <w:t xml:space="preserve">for(int i = rows-1; i &gt;= 0; i--) {</w:t>
+        <w:br w:type="textWrapping"/>
+        <w:tab/>
+        <w:tab/>
+        <w:t xml:space="preserve">if(arr[i][j] == 0) {</w:t>
+        <w:br w:type="textWrapping"/>
+        <w:tab/>
+        <w:tab/>
+        <w:tab/>
+        <w:t xml:space="preserve">Continue;</w:t>
+        <w:br w:type="textWrapping"/>
+        <w:tab/>
+        <w:tab/>
+        <w:t xml:space="preserve">} else {</w:t>
+        <w:br w:type="textWrapping"/>
+        <w:tab/>
+        <w:tab/>
+        <w:tab/>
+      </w:r>
+      <w:r>
+        <w:rPr>
+          <w:rtl w:val="0"/>
+        </w:rPr>
+        <w:t xml:space="preserve">while(j &lt; cols) {</w:t>
+        <w:br w:type="textWrapping"/>
+        <w:tab/>
+        <w:tab/>
+        <w:tab/>
+        <w:tab/>
+        <w:t xml:space="preserve">if(arr[i][j] == 1) {</w:t>
+        <w:br w:type="textWrapping"/>
+        <w:tab/>
+        <w:tab/>
+        <w:tab/>
+        <w:tab/>
+        <w:tab/>
+        <w:t xml:space="preserve">ans = i;</w:t>
+        <w:br w:type="textWrapping"/>
+        <w:tab/>
+        <w:tab/>
+        <w:tab/>
+        <w:tab/>
+        <w:t xml:space="preserve">} else {</w:t>
+        <w:br w:type="textWrapping"/>
+        <w:tab/>
+        <w:tab/>
+        <w:tab/>
+        <w:tab/>
+        <w:tab/>
+        <w:t xml:space="preserve">j--;</w:t>
+        <w:br w:type="textWrapping"/>
+        <w:tab/>
+        <w:tab/>
+        <w:tab/>
+        <w:tab/>
+        <w:tab/>
+        <w:t xml:space="preserve">break;</w:t>
+        <w:br w:type="textWrapping"/>
+        <w:tab/>
+        <w:tab/>
+        <w:tab/>
+        <w:tab/>
+        <w:t xml:space="preserve">}</w:t>
+        <w:br w:type="textWrapping"/>
+        <w:tab/>
+        <w:tab/>
+        <w:tab/>
+        <w:tab/>
+        <w:t xml:space="preserve">j++;</w:t>
+        <w:br w:type="textWrapping"/>
+        <w:tab/>
+        <w:tab/>
+        <w:tab/>
+      </w:r>
+      <w:r>
+        <w:rPr>
+          <w:rtl w:val="0"/>
+        </w:rPr>
+        <w:t xml:space="preserve">}</w:t>
+        <w:br w:type="textWrapping"/>
+        <w:tab/>
+        <w:tab/>
+        <w:t xml:space="preserve">}</w:t>
+        <w:br w:type="textWrapping"/>
+        <w:tab/>
+        <w:t xml:space="preserve">}</w:t>
+        <w:br w:type="textWrapping"/>
+        <w:tab/>
+        <w:t xml:space="preserve">return ans;</w:t>
+        <w:br w:type="textWrapping"/>
+        <w:t xml:space="preserve">}</w:t>
+        <w:br w:type="textWrapping"/>
+        <w:br w:type="textWrapping"/>
+      </w:r>
+    </w:p>
+    <w:p>
+      <w:pPr>
+        <w:numPr>
+          <w:ilvl w:val="0"/>
+          <w:numId w:val="9"/>
+        </w:numPr>
+        <w:ind w:left="720" w:hanging="360"/>
+        <w:rPr>
+          <w:u w:val="none"/>
+        </w:rPr>
+      </w:pPr>
+      <w:r>
+        <w:rPr>
+          <w:rtl w:val="0"/>
+        </w:rPr>
+        <w:t xml:space="preserve">Reverse the second half of single Linked List</w:t>
+        <w:br w:type="textWrapping"/>
+        <w:t xml:space="preserve">Example:</w:t>
+        <w:br w:type="textWrapping"/>
+        <w:t xml:space="preserve">Input: 1-&gt;2-&gt;3-&gt;4-&gt;5-&gt;6</w:t>
+        <w:br w:type="textWrapping"/>
+        <w:t xml:space="preserve">Output: 1-&gt;2-&gt;3-&gt;6-&gt;5-&gt;4</w:t>
+        <w:br w:type="textWrapping"/>
+        <w:br w:type="textWrapping"/>
+        <w:t xml:space="preserve">Input: 1-&gt;2-&gt;3-&gt;4-&gt;5</w:t>
+        <w:br w:type="textWrapping"/>
+        <w:t xml:space="preserve">Output: 1-&gt;2-&gt;3-&gt;5-&gt;4</w:t>
+        <w:br w:type="textWrapping"/>
+        <w:br w:type="textWrapping"/>
+        <w:t xml:space="preserve">public void reverse(ListNode l) {</w:t>
+        <w:br w:type="textWrapping"/>
+        <w:tab/>
+        <w:t xml:space="preserve">if((l == null) || (l.next == null)) {</w:t>
+        <w:br w:type="textWrapping"/>
+        <w:tab/>
+        <w:tab/>
+      </w:r>
+      <w:r>
+        <w:rPr>
+          <w:rtl w:val="0"/>
+        </w:rPr>
+        <w:t xml:space="preserve">r</w:t>
+      </w:r>
+      <w:r>
+        <w:rPr>
+          <w:rtl w:val="0"/>
+        </w:rPr>
+        <w:t xml:space="preserve">eturn;</w:t>
+        <w:br w:type="textWrapping"/>
+        <w:tab/>
+        <w:t xml:space="preserve">}</w:t>
+        <w:br w:type="textWrapping"/>
+        <w:tab/>
+        <w:t xml:space="preserve">ListNode prev = null, curr = l;</w:t>
+        <w:br w:type="textWrapping"/>
+        <w:tab/>
+        <w:t xml:space="preserve">while(curr != null) {</w:t>
+        <w:br w:type="textWrapping"/>
+        <w:tab/>
+        <w:tab/>
+        <w:t xml:space="preserve">ListNode next = curr.next;</w:t>
+        <w:br w:type="textWrapping"/>
+        <w:tab/>
+        <w:tab/>
+        <w:t xml:space="preserve">curr.next = prev;</w:t>
+        <w:br w:type="textWrapping"/>
+        <w:tab/>
+        <w:tab/>
+        <w:t xml:space="preserve">prev = next;</w:t>
+        <w:br w:type="textWrapping"/>
+        <w:tab/>
+        <w:t xml:space="preserve">}</w:t>
+        <w:br w:type="textWrapping"/>
+        <w:tab/>
+      </w:r>
+      <w:r>
+        <w:rPr>
+          <w:rtl w:val="0"/>
+        </w:rPr>
+        <w:t xml:space="preserve">r</w:t>
+      </w:r>
+      <w:r>
+        <w:rPr>
+          <w:rtl w:val="0"/>
+        </w:rPr>
+        <w:t xml:space="preserve">eturn prev;</w:t>
+        <w:br w:type="textWrapping"/>
+        <w:t xml:space="preserve">}</w:t>
+        <w:br w:type="textWrapping"/>
+        <w:br w:type="textWrapping"/>
+        <w:t xml:space="preserve">public void reverseSecondHalf(ListNode l) {</w:t>
+        <w:br w:type="textWrapping"/>
+        <w:tab/>
+        <w:t xml:space="preserve">if((l == null) || (l.next == null) || (l.next.next == null)) {</w:t>
+        <w:br w:type="textWrapping"/>
+        <w:tab/>
+        <w:tab/>
+      </w:r>
+      <w:r>
+        <w:rPr>
+          <w:rtl w:val="0"/>
+        </w:rPr>
+        <w:t xml:space="preserve">r</w:t>
+      </w:r>
+      <w:r>
+        <w:rPr>
+          <w:rtl w:val="0"/>
+        </w:rPr>
+        <w:t xml:space="preserve">eturn;</w:t>
+        <w:br w:type="textWrapping"/>
+        <w:tab/>
+        <w:t xml:space="preserve">}</w:t>
+        <w:br w:type="textWrapping"/>
+        <w:tab/>
+        <w:t xml:space="preserve">ListNode slow = l, fast = l;</w:t>
+        <w:br w:type="textWrapping"/>
+        <w:tab/>
+        <w:t xml:space="preserve">while((fast != null) &amp;&amp; (fast.next != null)) {</w:t>
+        <w:br w:type="textWrapping"/>
+        <w:tab/>
+        <w:tab/>
+        <w:t xml:space="preserve">slow = slow.next;</w:t>
+        <w:br w:type="textWrapping"/>
+        <w:tab/>
+        <w:tab/>
+        <w:t xml:space="preserve">fast = fast.next.next;</w:t>
+        <w:br w:type="textWrapping"/>
+        <w:tab/>
+        <w:t xml:space="preserve">}</w:t>
+        <w:br w:type="textWrapping"/>
+        <w:tab/>
+        <w:t xml:space="preserve">if((fast != null) &amp;&amp; (fast.next == null)) {</w:t>
+        <w:br w:type="textWrapping"/>
+        <w:tab/>
+        <w:tab/>
+        <w:t xml:space="preserve">slow = slow.next;</w:t>
+        <w:br w:type="textWrapping"/>
+        <w:tab/>
+        <w:t xml:space="preserve">}</w:t>
+        <w:br w:type="textWrapping"/>
+        <w:tab/>
+        <w:t xml:space="preserve">reverse(slow);</w:t>
+        <w:br w:type="textWrapping"/>
+        <w:t xml:space="preserve">}</w:t>
+        <w:br w:type="textWrapping"/>
+        <w:br w:type="textWrapping"/>
+        <w:br w:type="textWrapping"/>
+        <w:br w:type="textWrapping"/>
+      </w:r>
+    </w:p>
+    <w:p>
+      <w:pPr>
+        <w:ind w:left="0" w:firstLine="0"/>
+        <w:contextualSpacing w:val="0"/>
+        <w:rPr/>
+      </w:pPr>
+      <w:r>
+        <w:rPr>
+          <w:rtl w:val="0"/>
+        </w:rPr>
+      </w:r>
+    </w:p>
+    <w:p>
+      <w:pPr>
+        <w:ind w:left="0" w:firstLine="0"/>
         <w:contextualSpacing w:val="0"/>
         <w:rPr/>
       </w:pPr>
@@ -3134,6 +3641,116 @@
     </w:lvl>
   </w:abstractNum>
   <w:abstractNum w:abstractNumId="10">
+    <w:lvl w:ilvl="0">
+      <w:start w:val="1"/>
+      <w:numFmt w:val="decimal"/>
+      <w:lvlText w:val="%1."/>
+      <w:lvlJc w:val="left"/>
+      <w:pPr>
+        <w:ind w:left="720" w:hanging="360"/>
+      </w:pPr>
+      <w:rPr>
+        <w:u w:val="none"/>
+      </w:rPr>
+    </w:lvl>
+    <w:lvl w:ilvl="1">
+      <w:start w:val="1"/>
+      <w:numFmt w:val="lowerLetter"/>
+      <w:lvlText w:val="%2."/>
+      <w:lvlJc w:val="left"/>
+      <w:pPr>
+        <w:ind w:left="1440" w:hanging="360"/>
+      </w:pPr>
+      <w:rPr>
+        <w:u w:val="none"/>
+      </w:rPr>
+    </w:lvl>
+    <w:lvl w:ilvl="2">
+      <w:start w:val="1"/>
+      <w:numFmt w:val="lowerRoman"/>
+      <w:lvlText w:val="%3."/>
+      <w:lvlJc w:val="right"/>
+      <w:pPr>
+        <w:ind w:left="2160" w:hanging="360"/>
+      </w:pPr>
+      <w:rPr>
+        <w:u w:val="none"/>
+      </w:rPr>
+    </w:lvl>
+    <w:lvl w:ilvl="3">
+      <w:start w:val="1"/>
+      <w:numFmt w:val="decimal"/>
+      <w:lvlText w:val="%4."/>
+      <w:lvlJc w:val="left"/>
+      <w:pPr>
+        <w:ind w:left="2880" w:hanging="360"/>
+      </w:pPr>
+      <w:rPr>
+        <w:u w:val="none"/>
+      </w:rPr>
+    </w:lvl>
+    <w:lvl w:ilvl="4">
+      <w:start w:val="1"/>
+      <w:numFmt w:val="lowerLetter"/>
+      <w:lvlText w:val="%5."/>
+      <w:lvlJc w:val="left"/>
+      <w:pPr>
+        <w:ind w:left="3600" w:hanging="360"/>
+      </w:pPr>
+      <w:rPr>
+        <w:u w:val="none"/>
+      </w:rPr>
+    </w:lvl>
+    <w:lvl w:ilvl="5">
+      <w:start w:val="1"/>
+      <w:numFmt w:val="lowerRoman"/>
+      <w:lvlText w:val="%6."/>
+      <w:lvlJc w:val="right"/>
+      <w:pPr>
+        <w:ind w:left="4320" w:hanging="360"/>
+      </w:pPr>
+      <w:rPr>
+        <w:u w:val="none"/>
+      </w:rPr>
+    </w:lvl>
+    <w:lvl w:ilvl="6">
+      <w:start w:val="1"/>
+      <w:numFmt w:val="decimal"/>
+      <w:lvlText w:val="%7."/>
+      <w:lvlJc w:val="left"/>
+      <w:pPr>
+        <w:ind w:left="5040" w:hanging="360"/>
+      </w:pPr>
+      <w:rPr>
+        <w:u w:val="none"/>
+      </w:rPr>
+    </w:lvl>
+    <w:lvl w:ilvl="7">
+      <w:start w:val="1"/>
+      <w:numFmt w:val="lowerLetter"/>
+      <w:lvlText w:val="%8."/>
+      <w:lvlJc w:val="left"/>
+      <w:pPr>
+        <w:ind w:left="5760" w:hanging="360"/>
+      </w:pPr>
+      <w:rPr>
+        <w:u w:val="none"/>
+      </w:rPr>
+    </w:lvl>
+    <w:lvl w:ilvl="8">
+      <w:start w:val="1"/>
+      <w:numFmt w:val="lowerRoman"/>
+      <w:lvlText w:val="%9."/>
+      <w:lvlJc w:val="right"/>
+      <w:pPr>
+        <w:ind w:left="6480" w:hanging="360"/>
+      </w:pPr>
+      <w:rPr>
+        <w:u w:val="none"/>
+      </w:rPr>
+    </w:lvl>
+  </w:abstractNum>
+  <w:abstractNum w:abstractNumId="11">
     <w:lvl w:ilvl="0">
       <w:start w:val="1"/>
       <w:numFmt w:val="decimal"/>
@@ -3272,6 +3889,9 @@
   </w:num>
   <w:num w:numId="10">
     <w:abstractNumId w:val="10"/>
+  </w:num>
+  <w:num w:numId="11">
+    <w:abstractNumId w:val="11"/>
   </w:num>
 </w:numbering>
 </file>

</xml_diff>